<commit_message>
Se modifica documentacion automatas
</commit_message>
<xml_diff>
--- a/02-Automatas/DocumentacionAutomatas.docx
+++ b/02-Automatas/DocumentacionAutomatas.docx
@@ -4,7 +4,16 @@
   <w:body>
     <w:p>
       <w:r>
-        <w:t xml:space="preserve">Al inicializar el programa, tendremos a elegir entre 2 opciones, </w:t>
+        <w:t xml:space="preserve">Al inicializar el programa, tendremos </w:t>
+      </w:r>
+      <w:r>
+        <w:t>que</w:t>
+      </w:r>
+      <w:r>
+        <w:t xml:space="preserve"> elegir entre 2 opciones</w:t>
+      </w:r>
+      <w:r>
+        <w:t>.</w:t>
       </w:r>
     </w:p>
     <w:p>
@@ -13,7 +22,19 @@
       </w:r>
       <w:proofErr w:type="spellStart"/>
       <w:r>
-        <w:t>realizarchequeocadena</w:t>
+        <w:t>realizar</w:t>
+      </w:r>
+      <w:r>
+        <w:t>C</w:t>
+      </w:r>
+      <w:r>
+        <w:t>hequeo</w:t>
+      </w:r>
+      <w:r>
+        <w:t>C</w:t>
+      </w:r>
+      <w:r>
+        <w:t>adena</w:t>
       </w:r>
       <w:proofErr w:type="spellEnd"/>
       <w:r>
@@ -27,15 +48,7 @@
     </w:p>
     <w:p>
       <w:r>
-        <w:t xml:space="preserve">Cuando la </w:t>
-      </w:r>
-      <w:proofErr w:type="gramStart"/>
-      <w:r>
-        <w:t>llamemos ,</w:t>
-      </w:r>
-      <w:proofErr w:type="gramEnd"/>
-      <w:r>
-        <w:t xml:space="preserve"> lo primero que va a hacer es pedir por consola una cadena para almacenarla en un array del tipo </w:t>
+        <w:t xml:space="preserve">Cuando la llamemos, lo primero que va a hacer es pedir por consola una cadena para almacenarla en un array del tipo </w:t>
       </w:r>
       <w:proofErr w:type="spellStart"/>
       <w:r>
@@ -47,18 +60,48 @@
       </w:r>
       <w:proofErr w:type="spellStart"/>
       <w:r>
-        <w:t>stok</w:t>
-      </w:r>
-      <w:proofErr w:type="spellEnd"/>
-      <w:r>
-        <w:t xml:space="preserve"> va a separar esa cadena a partir carácter (que en este caso sería $) excluyendo este mismo y lo guardábamos todo lo separada hasta $ en una </w:t>
-      </w:r>
-      <w:proofErr w:type="gramStart"/>
-      <w:r>
-        <w:t>variable  “</w:t>
-      </w:r>
-      <w:proofErr w:type="spellStart"/>
-      <w:proofErr w:type="gramEnd"/>
+        <w:t>st</w:t>
+      </w:r>
+      <w:r>
+        <w:t>rt</w:t>
+      </w:r>
+      <w:r>
+        <w:t>ok</w:t>
+      </w:r>
+      <w:proofErr w:type="spellEnd"/>
+      <w:r>
+        <w:t xml:space="preserve"> va a separar esa cadena a partir </w:t>
+      </w:r>
+      <w:r>
+        <w:t xml:space="preserve">de un </w:t>
+      </w:r>
+      <w:proofErr w:type="spellStart"/>
+      <w:r>
+        <w:t>car</w:t>
+      </w:r>
+      <w:r>
+        <w:t>a</w:t>
+      </w:r>
+      <w:r>
+        <w:t>cter</w:t>
+      </w:r>
+      <w:proofErr w:type="spellEnd"/>
+      <w:r>
+        <w:t xml:space="preserve"> (que en este caso sería $) excluyendo este mismo y guard</w:t>
+      </w:r>
+      <w:r>
+        <w:t>a</w:t>
+      </w:r>
+      <w:r>
+        <w:t xml:space="preserve">mos </w:t>
+      </w:r>
+      <w:r>
+        <w:t xml:space="preserve">cada cadena resultante </w:t>
+      </w:r>
+      <w:r>
+        <w:t>en una variable  “</w:t>
+      </w:r>
+      <w:proofErr w:type="spellStart"/>
       <w:r>
         <w:t>grupoCadena</w:t>
       </w:r>
@@ -72,23 +115,22 @@
       </w:r>
       <w:proofErr w:type="spellEnd"/>
       <w:r>
-        <w:t xml:space="preserve"> hasta que la </w:t>
-      </w:r>
-      <w:proofErr w:type="gramStart"/>
-      <w:r>
-        <w:t>cadena este</w:t>
-      </w:r>
-      <w:proofErr w:type="gramEnd"/>
-      <w:r>
-        <w:t xml:space="preserve"> </w:t>
-      </w:r>
-      <w:proofErr w:type="spellStart"/>
-      <w:r>
-        <w:t>vacia</w:t>
-      </w:r>
-      <w:proofErr w:type="spellEnd"/>
-      <w:r>
-        <w:t xml:space="preserve"> (que serían unas 3 veces tal que solo se pide analizar 3 grupos)</w:t>
+        <w:t xml:space="preserve"> hasta que la cadena est</w:t>
+      </w:r>
+      <w:r>
+        <w:t>é</w:t>
+      </w:r>
+      <w:r>
+        <w:t xml:space="preserve"> vac</w:t>
+      </w:r>
+      <w:r>
+        <w:t>í</w:t>
+      </w:r>
+      <w:r>
+        <w:t>a</w:t>
+      </w:r>
+      <w:r>
+        <w:t>.</w:t>
       </w:r>
     </w:p>
     <w:p>
@@ -224,7 +266,31 @@
         <w:rPr>
           <w:noProof/>
         </w:rPr>
-        <w:t>En cada iteración del while , se ejecutará la función distinguirConstante que recibe como parametro uncadena y devuelve un int que nos va a indicar el tipo de automata al que pertenece la cadena .</w:t>
+        <w:t>En cada iteración del while , se ejecutará la función distinguirConstante que recibe como par</w:t>
+      </w:r>
+      <w:r>
+        <w:rPr>
+          <w:noProof/>
+        </w:rPr>
+        <w:t>á</w:t>
+      </w:r>
+      <w:r>
+        <w:rPr>
+          <w:noProof/>
+        </w:rPr>
+        <w:t>metro un</w:t>
+      </w:r>
+      <w:r>
+        <w:rPr>
+          <w:noProof/>
+        </w:rPr>
+        <w:t xml:space="preserve">a </w:t>
+      </w:r>
+      <w:r>
+        <w:rPr>
+          <w:noProof/>
+        </w:rPr>
+        <w:t>cadena y devuelve un int que nos va a indicar el tipo de automata al que pertenece la cadena .</w:t>
       </w:r>
     </w:p>
     <w:p>
@@ -298,15 +364,21 @@
       </w:r>
       <w:proofErr w:type="spellEnd"/>
       <w:r>
-        <w:t xml:space="preserve"> que retorna distinguir </w:t>
-      </w:r>
-      <w:proofErr w:type="gramStart"/>
-      <w:r>
-        <w:t>constante ,</w:t>
-      </w:r>
-      <w:proofErr w:type="gramEnd"/>
-      <w:r>
-        <w:t xml:space="preserve"> nosotros podemos controlar con un </w:t>
+        <w:t xml:space="preserve"> que retorna </w:t>
+      </w:r>
+      <w:proofErr w:type="spellStart"/>
+      <w:r>
+        <w:t>distinguir</w:t>
+      </w:r>
+      <w:r>
+        <w:t>C</w:t>
+      </w:r>
+      <w:r>
+        <w:t>onstante</w:t>
+      </w:r>
+      <w:proofErr w:type="spellEnd"/>
+      <w:r>
+        <w:t xml:space="preserve">, nosotros podemos controlar con un </w:t>
       </w:r>
       <w:proofErr w:type="spellStart"/>
       <w:r>
@@ -314,7 +386,13 @@
       </w:r>
       <w:proofErr w:type="spellEnd"/>
       <w:r>
-        <w:t xml:space="preserve"> que errores léxicos puede llegar a  presentar.</w:t>
+        <w:t xml:space="preserve"> qu</w:t>
+      </w:r>
+      <w:r>
+        <w:t>é</w:t>
+      </w:r>
+      <w:r>
+        <w:t xml:space="preserve"> errores léxicos puede llegar a  presentar.</w:t>
       </w:r>
     </w:p>
     <w:p/>
@@ -444,39 +522,13 @@
     </w:p>
     <w:p>
       <w:r>
-        <w:t xml:space="preserve">Esta función recorre toda la cadena buscando caracteres que no cumplan la condición de </w:t>
-      </w:r>
-      <w:proofErr w:type="gramStart"/>
-      <w:r>
-        <w:t>octal ,</w:t>
-      </w:r>
-      <w:proofErr w:type="gramEnd"/>
-      <w:r>
-        <w:t xml:space="preserve"> decimal Hexa. Cuando las encuentra, suma </w:t>
-      </w:r>
-      <w:proofErr w:type="gramStart"/>
-      <w:r>
-        <w:t>a  un</w:t>
-      </w:r>
-      <w:proofErr w:type="gramEnd"/>
-      <w:r>
-        <w:t xml:space="preserve"> contador (que por cierto se reinicia cada vez que la función es llamada , ya que </w:t>
-      </w:r>
-      <w:proofErr w:type="spellStart"/>
-      <w:r>
-        <w:t>erroresLexicos</w:t>
-      </w:r>
-      <w:proofErr w:type="spellEnd"/>
-      <w:r>
-        <w:t xml:space="preserve"> es global) y este nos va a indicar los errores léxicos que se </w:t>
-      </w:r>
-      <w:proofErr w:type="spellStart"/>
-      <w:r>
-        <w:t>presento</w:t>
-      </w:r>
-      <w:proofErr w:type="spellEnd"/>
-      <w:r>
-        <w:t xml:space="preserve"> en la cadena. </w:t>
+        <w:t>Esta función recorre toda la cadena buscando caracteres que no cumplan la condición de octal, decimal Hexa. Cuando las encuentra, suma a un contador y este nos va a indicar los errores léxicos que se present</w:t>
+      </w:r>
+      <w:r>
+        <w:t>ó</w:t>
+      </w:r>
+      <w:r>
+        <w:t xml:space="preserve"> en la cadena.</w:t>
       </w:r>
     </w:p>
     <w:p>
@@ -489,7 +541,13 @@
       </w:r>
       <w:proofErr w:type="spellEnd"/>
       <w:r>
-        <w:t xml:space="preserve"> no presento errores léxicos, entonces se ejecutará la función </w:t>
+        <w:t xml:space="preserve"> no present</w:t>
+      </w:r>
+      <w:r>
+        <w:t>ó</w:t>
+      </w:r>
+      <w:r>
+        <w:t xml:space="preserve"> errores léxicos, entonces se ejecutará la función </w:t>
       </w:r>
       <w:proofErr w:type="spellStart"/>
       <w:r>
@@ -497,7 +555,16 @@
       </w:r>
       <w:proofErr w:type="spellEnd"/>
       <w:r>
-        <w:t>. Si presento, no se podrá analizar ya que el grupo cadena no pertenecería al alfabeto</w:t>
+        <w:t>. Si present</w:t>
+      </w:r>
+      <w:r>
+        <w:t>ó</w:t>
+      </w:r>
+      <w:r>
+        <w:t>, no se podrá analizar ya que el grupo cadena no pertenecería al alfabeto</w:t>
+      </w:r>
+      <w:r>
+        <w:t>.</w:t>
       </w:r>
     </w:p>
     <w:p>
@@ -565,13 +632,11 @@
       <w:r>
         <w:t xml:space="preserve"> posee un switch y </w:t>
       </w:r>
-      <w:proofErr w:type="gramStart"/>
-      <w:r>
-        <w:t>este llama</w:t>
-      </w:r>
-      <w:proofErr w:type="gramEnd"/>
-      <w:r>
-        <w:t xml:space="preserve"> a </w:t>
+      <w:r>
+        <w:t>é</w:t>
+      </w:r>
+      <w:r>
+        <w:t xml:space="preserve">ste llama a </w:t>
       </w:r>
       <w:proofErr w:type="spellStart"/>
       <w:r>
@@ -579,15 +644,13 @@
       </w:r>
       <w:proofErr w:type="spellEnd"/>
       <w:r>
-        <w:t xml:space="preserve"> para saber el tipo de </w:t>
-      </w:r>
-      <w:proofErr w:type="spellStart"/>
-      <w:r>
-        <w:t>automata</w:t>
-      </w:r>
-      <w:proofErr w:type="spellEnd"/>
-      <w:r>
-        <w:t xml:space="preserve"> y con que función </w:t>
+        <w:t xml:space="preserve"> para saber el tipo de aut</w:t>
+      </w:r>
+      <w:r>
+        <w:t>ó</w:t>
+      </w:r>
+      <w:r>
+        <w:t xml:space="preserve">mata y con que función </w:t>
       </w:r>
       <w:proofErr w:type="spellStart"/>
       <w:r>
@@ -596,6 +659,9 @@
       <w:proofErr w:type="spellEnd"/>
       <w:r>
         <w:t>/Decimal/Hexadecimal va a trabajar</w:t>
+      </w:r>
+      <w:r>
+        <w:t>.</w:t>
       </w:r>
     </w:p>
     <w:p>
@@ -675,7 +741,103 @@
         <w:rPr>
           <w:noProof/>
         </w:rPr>
-        <w:t xml:space="preserve">/Decimal/Hexadecimal reciben el grupo antes ya pasado en verificar palabra. Poseen un estado actual = 0 (que será nuestro estado inicial de la matriz)  , verificar palabra indicar si la palabra es reconocible por el automata , una matrizOctal/Decimal/Hexadecimal inicializada con datos de la tabla de transición del automata(esta adjunto al tp)  y un bucle. </w:t>
+        <w:t xml:space="preserve">/Decimal/Hexadecimal reciben el grupo </w:t>
+      </w:r>
+      <w:r>
+        <w:rPr>
+          <w:noProof/>
+        </w:rPr>
+        <w:t>que se le pasó</w:t>
+      </w:r>
+      <w:r>
+        <w:rPr>
+          <w:noProof/>
+        </w:rPr>
+        <w:t xml:space="preserve"> </w:t>
+      </w:r>
+      <w:r>
+        <w:rPr>
+          <w:noProof/>
+        </w:rPr>
+        <w:t>a</w:t>
+      </w:r>
+      <w:r>
+        <w:rPr>
+          <w:noProof/>
+        </w:rPr>
+        <w:t xml:space="preserve"> verificar</w:t>
+      </w:r>
+      <w:r>
+        <w:rPr>
+          <w:noProof/>
+        </w:rPr>
+        <w:t>P</w:t>
+      </w:r>
+      <w:r>
+        <w:rPr>
+          <w:noProof/>
+        </w:rPr>
+        <w:t>alabra. Poseen un estado actual = 0 (que será nuestro estado inicial de la matriz)</w:t>
+      </w:r>
+      <w:r>
+        <w:rPr>
+          <w:noProof/>
+        </w:rPr>
+        <w:t xml:space="preserve">, y </w:t>
+      </w:r>
+      <w:r>
+        <w:rPr>
+          <w:noProof/>
+        </w:rPr>
+        <w:t>verificar</w:t>
+      </w:r>
+      <w:r>
+        <w:rPr>
+          <w:noProof/>
+        </w:rPr>
+        <w:t>P</w:t>
+      </w:r>
+      <w:r>
+        <w:rPr>
+          <w:noProof/>
+        </w:rPr>
+        <w:t>alabra indica si la palabra es reconocible por el automata</w:t>
+      </w:r>
+      <w:r>
+        <w:rPr>
+          <w:noProof/>
+        </w:rPr>
+        <w:t xml:space="preserve"> a través del uso de</w:t>
+      </w:r>
+      <w:r>
+        <w:rPr>
+          <w:noProof/>
+        </w:rPr>
+        <w:t xml:space="preserve"> una matrizOctal/Decimal/Hexadecimal inicializada con datos de la tabla de transición del automata</w:t>
+      </w:r>
+      <w:r>
+        <w:rPr>
+          <w:noProof/>
+        </w:rPr>
+        <w:t xml:space="preserve"> </w:t>
+      </w:r>
+      <w:r>
+        <w:rPr>
+          <w:noProof/>
+        </w:rPr>
+        <w:t>(est</w:t>
+      </w:r>
+      <w:r>
+        <w:rPr>
+          <w:noProof/>
+        </w:rPr>
+        <w:t>á</w:t>
+      </w:r>
+      <w:r>
+        <w:rPr>
+          <w:noProof/>
+        </w:rPr>
+        <w:t xml:space="preserve"> adjunto al tp)  y un bucle. </w:t>
       </w:r>
     </w:p>
     <w:p>
@@ -749,7 +911,19 @@
         <w:rPr>
           <w:noProof/>
         </w:rPr>
-        <w:t xml:space="preserve">Este bucle va a iterar hasta que la cadena este vacía , guarda el carácter en una variable </w:t>
+        <w:t>Este bucle va a iterar hasta que la cadena est</w:t>
+      </w:r>
+      <w:r>
+        <w:rPr>
+          <w:noProof/>
+        </w:rPr>
+        <w:t>é</w:t>
+      </w:r>
+      <w:r>
+        <w:rPr>
+          <w:noProof/>
+        </w:rPr>
+        <w:t xml:space="preserve"> vacía , guarda el carácter en una variable </w:t>
       </w:r>
       <w:r>
         <w:rPr>
@@ -785,7 +959,7 @@
         <w:rPr>
           <w:noProof/>
         </w:rPr>
-        <w:t xml:space="preserve">l==0 , 1 si  </w:t>
+        <w:t xml:space="preserve">l==0, 1 si  </w:t>
       </w:r>
       <w:r>
         <w:rPr>
@@ -797,7 +971,91 @@
         <w:rPr>
           <w:noProof/>
         </w:rPr>
-        <w:t xml:space="preserve">&gt;0 , 2 el resto(por ej si recibe un + ,-  o  x paraque sean usados por la matriz decimal/hexa). Con esto nos movemos a la posición 0 o 1 , 2 es imposible (en esta matriz) porque la cadena no puede presentar errores lexicos debido a que verificamos todos sus caracteres antes. La matriz devuelve una letra(mas que nada por comodidad)  la cual nosotros convertimos a numero y así va iterando todos los estados y caracteres. Si todos los caracteres estan en la posición correctas, entonces el estadoActual==2 ya que es el estado de aceptación del automata octal, con lo cual sumará al contador de cantPalabrasOctales. </w:t>
+        <w:t>&gt;0, 2 el resto(por ej si recibe un +,</w:t>
+      </w:r>
+      <w:r>
+        <w:rPr>
+          <w:noProof/>
+        </w:rPr>
+        <w:t xml:space="preserve"> </w:t>
+      </w:r>
+      <w:r>
+        <w:rPr>
+          <w:noProof/>
+        </w:rPr>
+        <w:t>-  o  x para</w:t>
+      </w:r>
+      <w:r>
+        <w:rPr>
+          <w:noProof/>
+        </w:rPr>
+        <w:t xml:space="preserve"> </w:t>
+      </w:r>
+      <w:r>
+        <w:rPr>
+          <w:noProof/>
+        </w:rPr>
+        <w:t xml:space="preserve">que sean usados por la matriz decimal/hexa). Con esto nos movemos a la posición 0 o 1 , </w:t>
+      </w:r>
+      <w:r>
+        <w:rPr>
+          <w:noProof/>
+        </w:rPr>
+        <w:t xml:space="preserve">(ya que </w:t>
+      </w:r>
+      <w:r>
+        <w:rPr>
+          <w:noProof/>
+        </w:rPr>
+        <w:t>2 es imposible en esta matriz) porque la cadena no puede presentar errores l</w:t>
+      </w:r>
+      <w:r>
+        <w:rPr>
+          <w:noProof/>
+        </w:rPr>
+        <w:t>é</w:t>
+      </w:r>
+      <w:r>
+        <w:rPr>
+          <w:noProof/>
+        </w:rPr>
+        <w:t>xicos debido a que verificamos todos sus caracteres antes. La matriz devuelve una letra</w:t>
+      </w:r>
+      <w:r>
+        <w:rPr>
+          <w:noProof/>
+        </w:rPr>
+        <w:t xml:space="preserve"> </w:t>
+      </w:r>
+      <w:r>
+        <w:rPr>
+          <w:noProof/>
+        </w:rPr>
+        <w:t>(m</w:t>
+      </w:r>
+      <w:r>
+        <w:rPr>
+          <w:noProof/>
+        </w:rPr>
+        <w:t>á</w:t>
+      </w:r>
+      <w:r>
+        <w:rPr>
+          <w:noProof/>
+        </w:rPr>
+        <w:t>s que nada por comodidad) la cual nosotros convertimos a n</w:t>
+      </w:r>
+      <w:r>
+        <w:rPr>
+          <w:noProof/>
+        </w:rPr>
+        <w:t>ú</w:t>
+      </w:r>
+      <w:r>
+        <w:rPr>
+          <w:noProof/>
+        </w:rPr>
+        <w:t xml:space="preserve">mero y así va iterando todos los estados y caracteres. Si todos los caracteres estan en la posición correctas, entonces el estadoActual==2 ya que es el estado de aceptación del automata octal, con lo cual sumará al contador de cantPalabrasOctales. </w:t>
       </w:r>
     </w:p>
     <w:p>
@@ -823,6 +1081,7 @@
         <w:rPr>
           <w:noProof/>
         </w:rPr>
+        <w:lastRenderedPageBreak/>
         <w:drawing>
           <wp:inline distT="0" distB="0" distL="0" distR="0" wp14:anchorId="57A7A090" wp14:editId="548C3D94">
             <wp:extent cx="4543425" cy="2038350"/>
@@ -881,26 +1140,13 @@
       </w:pPr>
     </w:p>
     <w:p>
-      <w:proofErr w:type="gramStart"/>
-      <w:r>
-        <w:t>Cadena :</w:t>
-      </w:r>
-      <w:proofErr w:type="gramEnd"/>
-      <w:r>
-        <w:t xml:space="preserve"> 12j9</w:t>
-      </w:r>
-    </w:p>
-    <w:p>
-      <w:r>
-        <w:t xml:space="preserve">La j no pertenece al alfabeto del </w:t>
-      </w:r>
-      <w:proofErr w:type="gramStart"/>
-      <w:r>
-        <w:t>decimal ,</w:t>
-      </w:r>
-      <w:proofErr w:type="gramEnd"/>
-      <w:r>
-        <w:t xml:space="preserve"> por lo que  no se puede verificar la palabra y , por lo tanto , no hay palabras correctas Decimales.</w:t>
+      <w:r>
+        <w:t>Cadena: 12j9</w:t>
+      </w:r>
+    </w:p>
+    <w:p>
+      <w:r>
+        <w:t>La j no pertenece al alfabeto del decimal, por lo que no se puede verificar la palabra y, por lo tanto, no hay palabras correctas Decimales.</w:t>
       </w:r>
     </w:p>
     <w:p>
@@ -910,33 +1156,35 @@
     </w:p>
     <w:p>
       <w:r>
-        <w:t xml:space="preserve">No presenta errores léxicos porque todos los caracteres pertenecen al </w:t>
-      </w:r>
-      <w:proofErr w:type="gramStart"/>
-      <w:r>
-        <w:t>alfabeto ,</w:t>
-      </w:r>
-      <w:proofErr w:type="gramEnd"/>
-      <w:r>
-        <w:t xml:space="preserve"> pero la palabra no es reconocible por el autómata ya que x no está en la posición correcta, y por lo tanto,  no existen palabras correctas Hexadecimales</w:t>
-      </w:r>
-    </w:p>
-    <w:p>
-      <w:r>
-        <w:t>Cadena:012</w:t>
-      </w:r>
-    </w:p>
-    <w:p>
-      <w:r>
-        <w:t xml:space="preserve">No presenta errores léxicos porque todos los caracteres pertenecen al alfabeto, y la cadena es reconocida por el autómata así q por lo </w:t>
-      </w:r>
-      <w:proofErr w:type="gramStart"/>
-      <w:r>
-        <w:t>tanto ,</w:t>
-      </w:r>
-      <w:proofErr w:type="gramEnd"/>
-      <w:r>
-        <w:t xml:space="preserve"> la cantidad de palabras correctas octales es 1 </w:t>
+        <w:t>No presenta errores léxicos porque todos los caracteres pertenecen al alfabeto, pero la palabra no es reconocible por el autómata ya que x no está en la posición correcta y por lo tanto, no existen palabras correctas Hexadecimales</w:t>
+      </w:r>
+      <w:r>
+        <w:t>.</w:t>
+      </w:r>
+    </w:p>
+    <w:p>
+      <w:r>
+        <w:t>Cadena:</w:t>
+      </w:r>
+      <w:r>
+        <w:t xml:space="preserve"> </w:t>
+      </w:r>
+      <w:r>
+        <w:t>012</w:t>
+      </w:r>
+    </w:p>
+    <w:p>
+      <w:r>
+        <w:t>No presenta errores léxicos porque todos los caracteres pertenecen al alfabeto, y la cadena es reconocida por el autómata</w:t>
+      </w:r>
+      <w:r>
+        <w:t xml:space="preserve">, con lo cual </w:t>
+      </w:r>
+      <w:r>
+        <w:t>la cantidad de palabras correctas octales es 1</w:t>
+      </w:r>
+      <w:r>
+        <w:t>.</w:t>
       </w:r>
     </w:p>
     <w:p/>
@@ -998,71 +1246,88 @@
     </w:p>
     <w:p>
       <w:r>
-        <w:t xml:space="preserve">La primera no cumple porque ha presentado errores </w:t>
-      </w:r>
-      <w:proofErr w:type="gramStart"/>
-      <w:r>
-        <w:t>léxicos ,</w:t>
-      </w:r>
-      <w:proofErr w:type="gramEnd"/>
-      <w:r>
-        <w:t xml:space="preserve"> la segunda porque no es reconocido por el autómata.  Solo se reconoce la tercera por el autómata y por lo tanto es palabra </w:t>
-      </w:r>
-      <w:proofErr w:type="gramStart"/>
-      <w:r>
-        <w:t>correcta .</w:t>
-      </w:r>
-      <w:proofErr w:type="gramEnd"/>
+        <w:t xml:space="preserve">La primera no cumple porque ha presentado errores léxicos, la segunda </w:t>
+      </w:r>
+      <w:r>
+        <w:t xml:space="preserve">tampoco </w:t>
+      </w:r>
+      <w:r>
+        <w:t>porque no es reconocid</w:t>
+      </w:r>
+      <w:r>
+        <w:t>a</w:t>
+      </w:r>
+      <w:r>
+        <w:t xml:space="preserve"> por el autómata. Solo se reconoce la tercera por el autómata y por lo tanto es palabra correcta. </w:t>
+      </w:r>
+    </w:p>
+    <w:p/>
+    <w:p>
+      <w:r>
+        <w:t>//3-.</w:t>
+      </w:r>
+    </w:p>
+    <w:p>
+      <w:r>
+        <w:t xml:space="preserve">Si </w:t>
+      </w:r>
+      <w:r>
+        <w:t xml:space="preserve">en el menú principal </w:t>
+      </w:r>
+      <w:r>
+        <w:t xml:space="preserve">elegimos la opción dos, se llamará a una función </w:t>
+      </w:r>
+      <w:proofErr w:type="spellStart"/>
+      <w:r>
+        <w:t>calcularExpresionMatematica</w:t>
+      </w:r>
+      <w:proofErr w:type="spellEnd"/>
+      <w:r>
+        <w:t>();</w:t>
+      </w:r>
+    </w:p>
+    <w:p>
+      <w:r>
+        <w:t xml:space="preserve">Creamos dos estructuras pilas, </w:t>
+      </w:r>
+      <w:proofErr w:type="spellStart"/>
+      <w:r>
+        <w:t>PilaNumerica</w:t>
+      </w:r>
+      <w:proofErr w:type="spellEnd"/>
+      <w:r>
+        <w:t xml:space="preserve"> donde se almacenan los dígitos y los resultados</w:t>
+      </w:r>
       <w:r>
         <w:t xml:space="preserve"> </w:t>
       </w:r>
-    </w:p>
-    <w:p/>
-    <w:p>
-      <w:r>
-        <w:t>//3-.</w:t>
-      </w:r>
-    </w:p>
-    <w:p>
-      <w:r>
-        <w:t xml:space="preserve">Si elegimos la </w:t>
-      </w:r>
-      <w:proofErr w:type="gramStart"/>
-      <w:r>
-        <w:t>opción  dos</w:t>
-      </w:r>
-      <w:proofErr w:type="gramEnd"/>
-      <w:r>
-        <w:t xml:space="preserve">, se llamará a una función </w:t>
-      </w:r>
-      <w:proofErr w:type="spellStart"/>
-      <w:r>
-        <w:t>calcularExpresionMatematica</w:t>
-      </w:r>
-      <w:proofErr w:type="spellEnd"/>
-      <w:r>
-        <w:t>();</w:t>
-      </w:r>
-    </w:p>
-    <w:p>
-      <w:r>
-        <w:t xml:space="preserve">Creamos dos estructuras </w:t>
-      </w:r>
-      <w:proofErr w:type="gramStart"/>
-      <w:r>
-        <w:t>pilas ,</w:t>
-      </w:r>
-      <w:proofErr w:type="gramEnd"/>
+      <w:r>
+        <w:t>(</w:t>
+      </w:r>
+      <w:proofErr w:type="spellStart"/>
+      <w:r>
+        <w:t>float</w:t>
+      </w:r>
+      <w:proofErr w:type="spellEnd"/>
       <w:r>
         <w:t xml:space="preserve"> </w:t>
       </w:r>
       <w:proofErr w:type="spellStart"/>
       <w:r>
-        <w:t>PilaNumerica</w:t>
-      </w:r>
-      <w:proofErr w:type="spellEnd"/>
-      <w:r>
-        <w:t xml:space="preserve"> donde se almacenan los dígitos y los resultados(</w:t>
+        <w:t>i</w:t>
+      </w:r>
+      <w:r>
+        <w:t>tems</w:t>
+      </w:r>
+      <w:proofErr w:type="spellEnd"/>
+      <w:r>
+        <w:t>,</w:t>
+      </w:r>
+      <w:r>
+        <w:t xml:space="preserve"> </w:t>
+      </w:r>
+      <w:r>
+        <w:t xml:space="preserve">del tipo </w:t>
       </w:r>
       <w:proofErr w:type="spellStart"/>
       <w:r>
@@ -1070,15 +1335,13 @@
       </w:r>
       <w:proofErr w:type="spellEnd"/>
       <w:r>
-        <w:t xml:space="preserve"> ítems ,del tipo </w:t>
-      </w:r>
-      <w:proofErr w:type="spellStart"/>
-      <w:r>
-        <w:t>float</w:t>
-      </w:r>
-      <w:proofErr w:type="spellEnd"/>
-      <w:r>
-        <w:t xml:space="preserve"> porque la división puede dar  un numero con coma) de ir sumándolos y </w:t>
+        <w:t xml:space="preserve"> porque la división puede dar un numero con coma) de ir </w:t>
+      </w:r>
+      <w:r>
+        <w:t>realizando las operaciones</w:t>
+      </w:r>
+      <w:r>
+        <w:t xml:space="preserve"> y </w:t>
       </w:r>
       <w:proofErr w:type="spellStart"/>
       <w:r>
@@ -1086,6 +1349,9 @@
       </w:r>
       <w:proofErr w:type="spellEnd"/>
       <w:r>
+        <w:t xml:space="preserve"> </w:t>
+      </w:r>
+      <w:r>
         <w:t>(</w:t>
       </w:r>
       <w:proofErr w:type="spellStart"/>
@@ -1102,7 +1368,7 @@
       </w:r>
       <w:proofErr w:type="spellEnd"/>
       <w:r>
-        <w:t xml:space="preserve">) donde se almacenan los operadores. Además que contamos con </w:t>
+        <w:t xml:space="preserve">) donde se almacenan los operadores. Además contamos con </w:t>
       </w:r>
       <w:proofErr w:type="spellStart"/>
       <w:r>
@@ -1120,21 +1386,11 @@
       <w:r>
         <w:t xml:space="preserve"> que sirve guardar la </w:t>
       </w:r>
-      <w:proofErr w:type="spellStart"/>
-      <w:r>
-        <w:t>ultima</w:t>
-      </w:r>
-      <w:proofErr w:type="spellEnd"/>
-      <w:r>
-        <w:t xml:space="preserve"> posición de la </w:t>
-      </w:r>
-      <w:proofErr w:type="gramStart"/>
-      <w:r>
-        <w:t>pila .</w:t>
-      </w:r>
-      <w:proofErr w:type="gramEnd"/>
-      <w:r>
-        <w:t xml:space="preserve"> La manera de almacenar datos en la estructura es con la función </w:t>
+      <w:r>
+        <w:t>ú</w:t>
+      </w:r>
+      <w:r>
+        <w:t xml:space="preserve">ltima posición de la pila. La manera de almacenar datos en la estructura es con la función </w:t>
       </w:r>
       <w:proofErr w:type="spellStart"/>
       <w:r>
@@ -1160,7 +1416,6 @@
         <w:rPr>
           <w:noProof/>
         </w:rPr>
-        <w:lastRenderedPageBreak/>
         <w:drawing>
           <wp:inline distT="0" distB="0" distL="0" distR="0" wp14:anchorId="09A4BD50" wp14:editId="31116CDB">
             <wp:extent cx="2047875" cy="1828800"/>
@@ -1304,31 +1559,52 @@
       </w:r>
       <w:proofErr w:type="spellEnd"/>
       <w:r>
-        <w:t xml:space="preserve"> nos avisa si la pila </w:t>
-      </w:r>
-      <w:proofErr w:type="spellStart"/>
-      <w:r>
-        <w:t>esta</w:t>
-      </w:r>
-      <w:proofErr w:type="spellEnd"/>
+        <w:t xml:space="preserve"> nos avisa si la pila est</w:t>
+      </w:r>
+      <w:r>
+        <w:t>á</w:t>
+      </w:r>
+      <w:r>
+        <w:t xml:space="preserve"> vacía</w:t>
+      </w:r>
+      <w:r>
+        <w:t xml:space="preserve"> comparando </w:t>
+      </w:r>
+      <w:proofErr w:type="spellStart"/>
+      <w:r>
+        <w:t>ultPos</w:t>
+      </w:r>
+      <w:proofErr w:type="spellEnd"/>
+      <w:r>
+        <w:t xml:space="preserve"> con -1,</w:t>
+      </w:r>
+      <w:r>
+        <w:t xml:space="preserve"> ya que cada vez que un elemento se elimina, se resta uno </w:t>
+      </w:r>
+      <w:r>
+        <w:t>a</w:t>
+      </w:r>
       <w:r>
         <w:t xml:space="preserve"> </w:t>
       </w:r>
-      <w:proofErr w:type="gramStart"/>
-      <w:r>
-        <w:t>vacía  ya</w:t>
-      </w:r>
-      <w:proofErr w:type="gramEnd"/>
-      <w:r>
-        <w:t xml:space="preserve"> que cada vez que un elemento se elimina , se resta uno ya que la </w:t>
-      </w:r>
-      <w:proofErr w:type="spellStart"/>
-      <w:r>
-        <w:t>ultima</w:t>
-      </w:r>
-      <w:proofErr w:type="spellEnd"/>
-      <w:r>
-        <w:t xml:space="preserve"> posición es 0 y cuando se resta, queda -1</w:t>
+      <w:r>
+        <w:t xml:space="preserve">esa variable, resultando siempre que esté </w:t>
+      </w:r>
+      <w:proofErr w:type="spellStart"/>
+      <w:r>
+        <w:t>vacia</w:t>
+      </w:r>
+      <w:proofErr w:type="spellEnd"/>
+      <w:r>
+        <w:t xml:space="preserve">, con </w:t>
+      </w:r>
+      <w:proofErr w:type="spellStart"/>
+      <w:r>
+        <w:t>ultPos</w:t>
+      </w:r>
+      <w:proofErr w:type="spellEnd"/>
+      <w:r>
+        <w:t xml:space="preserve"> en -1.</w:t>
       </w:r>
     </w:p>
     <w:p>
@@ -1402,23 +1678,19 @@
       </w:r>
       <w:proofErr w:type="spellEnd"/>
       <w:r>
-        <w:t xml:space="preserve"> primero verifica si la pila no </w:t>
-      </w:r>
-      <w:proofErr w:type="spellStart"/>
-      <w:r>
-        <w:t>esta</w:t>
-      </w:r>
-      <w:proofErr w:type="spellEnd"/>
+        <w:t xml:space="preserve"> primero verifica si la pila no est</w:t>
+      </w:r>
+      <w:r>
+        <w:t>á</w:t>
+      </w:r>
+      <w:r>
+        <w:t xml:space="preserve"> vacía</w:t>
+      </w:r>
       <w:r>
         <w:t xml:space="preserve"> </w:t>
       </w:r>
-      <w:proofErr w:type="gramStart"/>
-      <w:r>
-        <w:t>vacía(</w:t>
-      </w:r>
-      <w:proofErr w:type="gramEnd"/>
-      <w:r>
-        <w:t xml:space="preserve">con </w:t>
+      <w:r>
+        <w:t xml:space="preserve">(con </w:t>
       </w:r>
       <w:proofErr w:type="spellStart"/>
       <w:r>
@@ -1426,15 +1698,28 @@
       </w:r>
       <w:proofErr w:type="spellEnd"/>
       <w:r>
-        <w:t xml:space="preserve">) , si lo está retorna -1 pero sino retornará el elemento al tope de la lista y restará 1 a la </w:t>
-      </w:r>
-      <w:proofErr w:type="spellStart"/>
-      <w:r>
-        <w:t>ultima</w:t>
-      </w:r>
-      <w:proofErr w:type="spellEnd"/>
-      <w:r>
-        <w:t xml:space="preserve"> posición </w:t>
+        <w:t>), si lo está retorna -1 pero si</w:t>
+      </w:r>
+      <w:r>
+        <w:t xml:space="preserve"> </w:t>
+      </w:r>
+      <w:r>
+        <w:t>no</w:t>
+      </w:r>
+      <w:r>
+        <w:t>,</w:t>
+      </w:r>
+      <w:r>
+        <w:t xml:space="preserve"> retornará el elemento al tope de la lista y restará 1 a la </w:t>
+      </w:r>
+      <w:r>
+        <w:t>ú</w:t>
+      </w:r>
+      <w:r>
+        <w:t>ltima posición</w:t>
+      </w:r>
+      <w:r>
+        <w:t>.</w:t>
       </w:r>
     </w:p>
     <w:p>
@@ -1581,15 +1866,7 @@
       </w:r>
       <w:proofErr w:type="spellEnd"/>
       <w:r>
-        <w:t xml:space="preserve"> que recibe 3 </w:t>
-      </w:r>
-      <w:proofErr w:type="gramStart"/>
-      <w:r>
-        <w:t>parámetros ,</w:t>
-      </w:r>
-      <w:proofErr w:type="gramEnd"/>
-      <w:r>
-        <w:t xml:space="preserve"> 2 números previamente transformados con la función </w:t>
+        <w:t xml:space="preserve"> que recibe 3 parámetros, 2 números previamente transformados con la función </w:t>
       </w:r>
       <w:proofErr w:type="spellStart"/>
       <w:r>
@@ -1597,7 +1874,19 @@
       </w:r>
       <w:proofErr w:type="spellEnd"/>
       <w:r>
-        <w:t xml:space="preserve">   y un operador que será tomado como parámetro por un switch ya que esto nos dará la oportunidad de realizar suma ,resta ,división y multiplicación de los 2 números y retornar su resultado.</w:t>
+        <w:t xml:space="preserve"> y un operador que será tomado como parámetro por un switch ya que esto nos dará la oportunidad de realizar suma,</w:t>
+      </w:r>
+      <w:r>
+        <w:t xml:space="preserve"> </w:t>
+      </w:r>
+      <w:r>
+        <w:t>resta,</w:t>
+      </w:r>
+      <w:r>
+        <w:t xml:space="preserve"> </w:t>
+      </w:r>
+      <w:r>
+        <w:t>división y multiplicación de los 2 números y retornar su resultado.</w:t>
       </w:r>
     </w:p>
     <w:p>
@@ -1681,7 +1970,19 @@
         <w:rPr>
           <w:noProof/>
         </w:rPr>
-        <w:t xml:space="preserve">Ahora tenemos la funcion evaluarExpresion que recibe la cadena que pasamos por consola. Creamos las pilas donde guardamos nuestros numeros y caracteres y  los inicializamos.  </w:t>
+        <w:t>Ahora tenemos la funcion evaluarExpresion que recibe la cadena que pasamos por consola. Creamos las pilas donde guardamos nuestros n</w:t>
+      </w:r>
+      <w:r>
+        <w:rPr>
+          <w:noProof/>
+        </w:rPr>
+        <w:t>ú</w:t>
+      </w:r>
+      <w:r>
+        <w:rPr>
+          <w:noProof/>
+        </w:rPr>
+        <w:t xml:space="preserve">meros y caracteres y  los inicializamos.  </w:t>
       </w:r>
     </w:p>
     <w:p>
@@ -1753,54 +2054,62 @@
     </w:p>
     <w:p>
       <w:r>
-        <w:t xml:space="preserve">Además contamos con dos </w:t>
-      </w:r>
-      <w:proofErr w:type="gramStart"/>
-      <w:r>
-        <w:t>bucles :</w:t>
-      </w:r>
-      <w:proofErr w:type="gramEnd"/>
-    </w:p>
-    <w:p>
-      <w:r>
-        <w:t xml:space="preserve">El primero va a iterar con la condición de que la expresión[i] no sea nula (esto lo hacemos para que recorra todo el array de caracteres). Guardamos ese dato en un variable </w:t>
-      </w:r>
-      <w:proofErr w:type="spellStart"/>
-      <w:r>
-        <w:t>numero</w:t>
-      </w:r>
-      <w:proofErr w:type="spellEnd"/>
-      <w:r>
-        <w:t xml:space="preserve"> convertido en un numero con la </w:t>
-      </w:r>
-      <w:proofErr w:type="gramStart"/>
-      <w:r>
-        <w:t xml:space="preserve">función  </w:t>
+        <w:t>Además</w:t>
+      </w:r>
+      <w:r>
+        <w:t>,</w:t>
+      </w:r>
+      <w:r>
+        <w:t xml:space="preserve"> contamos con dos bucles:</w:t>
+      </w:r>
+    </w:p>
+    <w:p>
+      <w:r>
+        <w:t>El primero va a iterar con la condición de que la expresión[i] no sea nula (esto lo hacemos para que recorra todo el array de caracteres). Guardamos ese dato en un</w:t>
+      </w:r>
+      <w:r>
+        <w:t>a</w:t>
+      </w:r>
+      <w:r>
+        <w:t xml:space="preserve"> variable n</w:t>
+      </w:r>
+      <w:r>
+        <w:t>ú</w:t>
+      </w:r>
+      <w:r>
+        <w:t xml:space="preserve">mero convertido en un numero con la función </w:t>
       </w:r>
       <w:proofErr w:type="spellStart"/>
       <w:r>
         <w:t>valorNumerico</w:t>
       </w:r>
       <w:proofErr w:type="spellEnd"/>
-      <w:proofErr w:type="gramEnd"/>
-      <w:r>
-        <w:t xml:space="preserve"> y en  una estructura de control verificamos si </w:t>
-      </w:r>
-      <w:proofErr w:type="spellStart"/>
-      <w:r>
-        <w:t>esta</w:t>
-      </w:r>
-      <w:proofErr w:type="spellEnd"/>
-      <w:r>
-        <w:t xml:space="preserve"> dentro de 0 y 9(esto lo hacemos para verificar que sea un digito positivo) . </w:t>
-      </w:r>
-      <w:proofErr w:type="spellStart"/>
-      <w:r>
-        <w:t>si</w:t>
-      </w:r>
-      <w:proofErr w:type="spellEnd"/>
-      <w:r>
-        <w:t xml:space="preserve"> cumple la condición se almacenará en la </w:t>
+      <w:r>
+        <w:t xml:space="preserve"> y en una estructura de control verificamos si est</w:t>
+      </w:r>
+      <w:r>
+        <w:t>á</w:t>
+      </w:r>
+      <w:r>
+        <w:t xml:space="preserve"> dentro de 0 y 9</w:t>
+      </w:r>
+      <w:r>
+        <w:t xml:space="preserve"> </w:t>
+      </w:r>
+      <w:r>
+        <w:t>(esto lo hacemos para verificar que sea un digito positivo)</w:t>
+      </w:r>
+      <w:r>
+        <w:t xml:space="preserve"> ya que</w:t>
+      </w:r>
+      <w:r>
+        <w:t xml:space="preserve"> si cumple </w:t>
+      </w:r>
+      <w:r>
+        <w:t>con esa</w:t>
+      </w:r>
+      <w:r>
+        <w:t xml:space="preserve"> condición se almacenará en la </w:t>
       </w:r>
       <w:proofErr w:type="spellStart"/>
       <w:r>
@@ -1808,7 +2117,7 @@
       </w:r>
       <w:proofErr w:type="spellEnd"/>
       <w:r>
-        <w:t xml:space="preserve"> </w:t>
+        <w:t>.</w:t>
       </w:r>
     </w:p>
     <w:p>
@@ -1881,7 +2190,55 @@
         <w:rPr>
           <w:noProof/>
         </w:rPr>
-        <w:t>Pero si no la cumple eso quiere decir que es operador , pero tenemos que saber el operador que es  para que así podamos  controlar la procedencia.</w:t>
+        <w:t xml:space="preserve">Pero si no la cumple eso quiere decir que es operador, </w:t>
+      </w:r>
+      <w:r>
+        <w:rPr>
+          <w:noProof/>
+        </w:rPr>
+        <w:t>por lo cual</w:t>
+      </w:r>
+      <w:r>
+        <w:rPr>
+          <w:noProof/>
+        </w:rPr>
+        <w:t xml:space="preserve"> tenemos que saber </w:t>
+      </w:r>
+      <w:r>
+        <w:rPr>
+          <w:noProof/>
+        </w:rPr>
+        <w:t>qué</w:t>
+      </w:r>
+      <w:r>
+        <w:rPr>
+          <w:noProof/>
+        </w:rPr>
+        <w:t xml:space="preserve"> operador es para </w:t>
+      </w:r>
+      <w:r>
+        <w:rPr>
+          <w:noProof/>
+        </w:rPr>
+        <w:t>poder</w:t>
+      </w:r>
+      <w:r>
+        <w:rPr>
+          <w:noProof/>
+        </w:rPr>
+        <w:t xml:space="preserve"> controlar la pr</w:t>
+      </w:r>
+      <w:r>
+        <w:rPr>
+          <w:noProof/>
+        </w:rPr>
+        <w:t>e</w:t>
+      </w:r>
+      <w:r>
+        <w:rPr>
+          <w:noProof/>
+        </w:rPr>
+        <w:t>cedencia.</w:t>
       </w:r>
     </w:p>
     <w:p>
@@ -1955,41 +2312,51 @@
     </w:p>
     <w:p>
       <w:r>
-        <w:t xml:space="preserve">Chequeamos que la cadena no esté </w:t>
-      </w:r>
-      <w:proofErr w:type="spellStart"/>
-      <w:proofErr w:type="gramStart"/>
-      <w:r>
-        <w:t>vacia</w:t>
-      </w:r>
-      <w:proofErr w:type="spellEnd"/>
-      <w:r>
-        <w:t>(</w:t>
-      </w:r>
-      <w:proofErr w:type="gramEnd"/>
-      <w:r>
-        <w:t xml:space="preserve">con un controlador)  y que la </w:t>
-      </w:r>
-      <w:proofErr w:type="spellStart"/>
-      <w:r>
-        <w:t>ultima</w:t>
-      </w:r>
-      <w:proofErr w:type="spellEnd"/>
-      <w:r>
-        <w:t xml:space="preserve"> posición de la pila sea un + , - ,* y / . Trae los dos números al tope de la </w:t>
-      </w:r>
-      <w:proofErr w:type="spellStart"/>
-      <w:proofErr w:type="gramStart"/>
+        <w:t>Chequeamos que la cadena no esté vac</w:t>
+      </w:r>
+      <w:r>
+        <w:t>í</w:t>
+      </w:r>
+      <w:r>
+        <w:t>a</w:t>
+      </w:r>
+      <w:r>
+        <w:t xml:space="preserve"> </w:t>
+      </w:r>
+      <w:r>
+        <w:t xml:space="preserve">(con un controlador) y que la </w:t>
+      </w:r>
+      <w:r>
+        <w:t>ú</w:t>
+      </w:r>
+      <w:r>
+        <w:t>ltima posición de la pila sea un +, -,</w:t>
+      </w:r>
+      <w:r>
+        <w:t xml:space="preserve"> </w:t>
+      </w:r>
+      <w:r>
+        <w:t xml:space="preserve">* y /. Trae los dos números </w:t>
+      </w:r>
+      <w:r>
+        <w:t xml:space="preserve">desde el </w:t>
+      </w:r>
+      <w:r>
+        <w:t xml:space="preserve">tope de la </w:t>
+      </w:r>
+      <w:proofErr w:type="spellStart"/>
       <w:r>
         <w:t>pilaNumerica</w:t>
       </w:r>
       <w:proofErr w:type="spellEnd"/>
       <w:r>
-        <w:t>(</w:t>
-      </w:r>
-      <w:proofErr w:type="gramEnd"/>
-      <w:r>
-        <w:t xml:space="preserve">con la función pop así la pila queda en posición donde haya más números) y el operador al tope de </w:t>
+        <w:t xml:space="preserve"> y el operador </w:t>
+      </w:r>
+      <w:r>
+        <w:t>que está actualmente en el</w:t>
+      </w:r>
+      <w:r>
+        <w:t xml:space="preserve"> tope de </w:t>
       </w:r>
       <w:proofErr w:type="spellStart"/>
       <w:r>
@@ -1997,15 +2364,39 @@
       </w:r>
       <w:proofErr w:type="spellEnd"/>
       <w:r>
-        <w:t xml:space="preserve">(con la función pop por lo mismo) . Llama a la función realizar operación y les pasa dos números y el operador para almacenarlos en el resultado. Por </w:t>
-      </w:r>
-      <w:proofErr w:type="gramStart"/>
-      <w:r>
-        <w:t>ultimo</w:t>
-      </w:r>
-      <w:proofErr w:type="gramEnd"/>
-      <w:r>
-        <w:t xml:space="preserve"> almacenamos el resultado en la </w:t>
+        <w:t xml:space="preserve">. Llama a la función </w:t>
+      </w:r>
+      <w:proofErr w:type="spellStart"/>
+      <w:r>
+        <w:t>realizar</w:t>
+      </w:r>
+      <w:r>
+        <w:t>O</w:t>
+      </w:r>
+      <w:r>
+        <w:t>peración</w:t>
+      </w:r>
+      <w:proofErr w:type="spellEnd"/>
+      <w:r>
+        <w:t xml:space="preserve"> </w:t>
+      </w:r>
+      <w:r>
+        <w:t>para que calcule el</w:t>
+      </w:r>
+      <w:r>
+        <w:t xml:space="preserve"> resultado. Por </w:t>
+      </w:r>
+      <w:r>
+        <w:t>ú</w:t>
+      </w:r>
+      <w:r>
+        <w:t>ltimo almacenamos e</w:t>
+      </w:r>
+      <w:r>
+        <w:t xml:space="preserve">se </w:t>
+      </w:r>
+      <w:r>
+        <w:t xml:space="preserve">resultado en la </w:t>
       </w:r>
       <w:proofErr w:type="spellStart"/>
       <w:r>
@@ -2013,45 +2404,43 @@
       </w:r>
       <w:proofErr w:type="spellEnd"/>
       <w:r>
-        <w:t xml:space="preserve"> así podamos utilizarlo </w:t>
-      </w:r>
-      <w:proofErr w:type="spellStart"/>
-      <w:r>
-        <w:t>denuevo</w:t>
-      </w:r>
-      <w:proofErr w:type="spellEnd"/>
-      <w:r>
-        <w:t xml:space="preserve">.  </w:t>
+        <w:t xml:space="preserve"> </w:t>
+      </w:r>
+      <w:r>
+        <w:t>para continuar con el resto de operaciones.</w:t>
       </w:r>
     </w:p>
     <w:p/>
     <w:p>
       <w:r>
-        <w:t xml:space="preserve">Pero si </w:t>
-      </w:r>
-      <w:proofErr w:type="spellStart"/>
-      <w:r>
-        <w:t>esta</w:t>
-      </w:r>
-      <w:proofErr w:type="spellEnd"/>
-      <w:r>
-        <w:t xml:space="preserve"> vacía y </w:t>
-      </w:r>
-      <w:proofErr w:type="gramStart"/>
-      <w:r>
-        <w:t>no  existe</w:t>
-      </w:r>
-      <w:proofErr w:type="gramEnd"/>
-      <w:r>
-        <w:t xml:space="preserve"> un + o /-en la </w:t>
-      </w:r>
-      <w:proofErr w:type="spellStart"/>
-      <w:r>
-        <w:t>ultima</w:t>
-      </w:r>
-      <w:proofErr w:type="spellEnd"/>
-      <w:r>
-        <w:t xml:space="preserve"> posición de la pila  ,entonces guardará ese elemento al tope de la </w:t>
+        <w:t>En cambio, si la pila</w:t>
+      </w:r>
+      <w:r>
+        <w:t xml:space="preserve"> est</w:t>
+      </w:r>
+      <w:r>
+        <w:t>á</w:t>
+      </w:r>
+      <w:r>
+        <w:t xml:space="preserve"> vacía,</w:t>
+      </w:r>
+      <w:r>
+        <w:t xml:space="preserve"> </w:t>
+      </w:r>
+      <w:r>
+        <w:t xml:space="preserve">entonces guardará ese </w:t>
+      </w:r>
+      <w:r>
+        <w:t>operador</w:t>
+      </w:r>
+      <w:r>
+        <w:t xml:space="preserve"> </w:t>
+      </w:r>
+      <w:r>
+        <w:t>en e</w:t>
+      </w:r>
+      <w:r>
+        <w:t xml:space="preserve">l tope de la </w:t>
       </w:r>
       <w:proofErr w:type="spellStart"/>
       <w:r>
@@ -2059,7 +2448,7 @@
       </w:r>
       <w:proofErr w:type="spellEnd"/>
       <w:r>
-        <w:t xml:space="preserve"> </w:t>
+        <w:t>.</w:t>
       </w:r>
     </w:p>
     <w:p>
@@ -2132,7 +2521,19 @@
         <w:rPr>
           <w:noProof/>
         </w:rPr>
-        <w:t>Pero si llega un * o / , que son los caracteres con mayor precedencia</w:t>
+        <w:t>P</w:t>
+      </w:r>
+      <w:r>
+        <w:rPr>
+          <w:noProof/>
+        </w:rPr>
+        <w:t>or otro lado chequeamos si</w:t>
+      </w:r>
+      <w:r>
+        <w:rPr>
+          <w:noProof/>
+        </w:rPr>
+        <w:t xml:space="preserve"> llega un * o /, que son los caracteres con mayor precedencia</w:t>
       </w:r>
     </w:p>
     <w:p>
@@ -2205,7 +2606,7 @@
         <w:rPr>
           <w:noProof/>
         </w:rPr>
-        <w:t>entonces se chequea que no haya un * o / pendiente (ult posicion ) ya que si los hay primero se realizará esa operación que hay en la pila (por la precedencia de izquierda a derecha). A continuación se realiza el mismo procedimiento que  en caso de ser + o – .</w:t>
+        <w:t>entonces se chequea que no haya un * o / pendiente (ult posicion ) ya que si los hay primero se realizará esa operación que hay en la pila (por la precedencia de izquierda a derecha). A continuación se realiza el mismo procedimiento que en caso de ser + o – .</w:t>
       </w:r>
     </w:p>
     <w:p>
@@ -2278,7 +2679,19 @@
         <w:rPr>
           <w:noProof/>
         </w:rPr>
-        <w:t>Si en cambio la pila esta vacia o la ultima poscion de operadores contenía un más o menos se guarda directamente en la pila de caracteres el  * o / que llego.</w:t>
+        <w:t>Si en cambio la pila esta vacia o la ultima pos</w:t>
+      </w:r>
+      <w:r>
+        <w:rPr>
+          <w:noProof/>
+        </w:rPr>
+        <w:t>i</w:t>
+      </w:r>
+      <w:r>
+        <w:rPr>
+          <w:noProof/>
+        </w:rPr>
+        <w:t>cion de operadores contenía un más o menos se guarda directamente en la pila de caracteres el  * o / que llego.</w:t>
       </w:r>
     </w:p>
     <w:p>
@@ -2298,6 +2711,7 @@
         <w:rPr>
           <w:noProof/>
         </w:rPr>
+        <w:lastRenderedPageBreak/>
         <w:t xml:space="preserve">El segundo bucle dentro de evaluarExpresion solo se encarga se realizar las operaciones que fueron desplazadas por ser de menor precedencia y cualquiera que haya quedado pendiente. </w:t>
       </w:r>
     </w:p>
@@ -2780,13 +3194,12 @@
       <w14:ligatures w14:val="none"/>
     </w:rPr>
   </w:style>
-  <w:style w:type="character" w:default="1" w:styleId="Fuentedeprrafopredeter">
+  <w:style w:type="character" w:default="1" w:styleId="DefaultParagraphFont">
     <w:name w:val="Default Paragraph Font"/>
     <w:uiPriority w:val="1"/>
-    <w:semiHidden/>
     <w:unhideWhenUsed/>
   </w:style>
-  <w:style w:type="table" w:default="1" w:styleId="Tablanormal">
+  <w:style w:type="table" w:default="1" w:styleId="TableNormal">
     <w:name w:val="Normal Table"/>
     <w:uiPriority w:val="99"/>
     <w:semiHidden/>
@@ -2801,7 +3214,7 @@
       </w:tblCellMar>
     </w:tblPr>
   </w:style>
-  <w:style w:type="numbering" w:default="1" w:styleId="Sinlista">
+  <w:style w:type="numbering" w:default="1" w:styleId="NoList">
     <w:name w:val="No List"/>
     <w:uiPriority w:val="99"/>
     <w:semiHidden/>

</xml_diff>